<commit_message>
Fixade lite till i manualen
</commit_message>
<xml_diff>
--- a/MATLAB Detector Tracker.docx
+++ b/MATLAB Detector Tracker.docx
@@ -301,7 +301,34 @@
         <w:ind w:left="1800"/>
       </w:pPr>
       <w:r>
-        <w:t xml:space="preserve">In this option you will choose an image, which has not previously been marked. To choose an image, click on the Browse Image button, as seen in Figure 2. You will now get a prompt in which you will pick a file of your choosing and then click on open, as seen in Figure 3. </w:t>
+        <w:t xml:space="preserve">In this option you will choose an image, which has not previously been marked. To choose an image, click on the </w:t>
+      </w:r>
+      <w:r>
+        <w:rPr>
+          <w:i/>
+        </w:rPr>
+        <w:t>Browse Image</w:t>
+      </w:r>
+      <w:r>
+        <w:t xml:space="preserve"> button, as seen in Figure 2. You will now get a prompt in which you will pick a file of y</w:t>
+      </w:r>
+      <w:r>
+        <w:t xml:space="preserve">our choosing and then click on </w:t>
+      </w:r>
+      <w:r>
+        <w:rPr>
+          <w:i/>
+        </w:rPr>
+        <w:t>O</w:t>
+      </w:r>
+      <w:r>
+        <w:rPr>
+          <w:i/>
+        </w:rPr>
+        <w:t>pen</w:t>
+      </w:r>
+      <w:r>
+        <w:t xml:space="preserve">, as seen in Figure 3. </w:t>
       </w:r>
     </w:p>
     <w:p>
@@ -382,6 +409,9 @@
       <w:r>
         <w:t>:</w:t>
       </w:r>
+      <w:r>
+        <w:t xml:space="preserve"> Choose an image</w:t>
+      </w:r>
     </w:p>
     <w:p>
       <w:pPr>
@@ -407,10 +437,27 @@
         <w:ind w:left="1800"/>
       </w:pPr>
       <w:r>
-        <w:t>To take a snapshot, click on the Get Snapshot button as seen in Figure</w:t>
+        <w:t xml:space="preserve">To take a snapshot, click on the </w:t>
+      </w:r>
+      <w:r>
+        <w:rPr>
+          <w:i/>
+        </w:rPr>
+        <w:t>Get Snapshot</w:t>
+      </w:r>
+      <w:r>
+        <w:t xml:space="preserve"> button as seen in Figure</w:t>
       </w:r>
       <w:r>
         <w:t xml:space="preserve"> 4.</w:t>
+      </w:r>
+      <w:r>
+        <w:t xml:space="preserve"> A snapshot will show up in the Object W</w:t>
+      </w:r>
+      <w:bookmarkStart w:id="0" w:name="_GoBack"/>
+      <w:bookmarkEnd w:id="0"/>
+      <w:r>
+        <w:t>indow.</w:t>
       </w:r>
     </w:p>
     <w:p>
@@ -491,6 +538,9 @@
       <w:r>
         <w:t>:</w:t>
       </w:r>
+      <w:r>
+        <w:t xml:space="preserve"> Take a snapshot</w:t>
+      </w:r>
     </w:p>
     <w:p>
       <w:pPr>
@@ -499,7 +549,19 @@
         <w:ind w:left="1080"/>
       </w:pPr>
       <w:r>
-        <w:t>Alternate option: Turn on the camera by pressing the Start Camera, a video feed will show up in the Target Window and you will be able to see what you are taking a snapshot of.</w:t>
+        <w:t xml:space="preserve">Alternate option: Turn on the camera by pressing the </w:t>
+      </w:r>
+      <w:r>
+        <w:rPr>
+          <w:i/>
+        </w:rPr>
+        <w:t>Start Camera</w:t>
+      </w:r>
+      <w:r>
+        <w:t xml:space="preserve"> button</w:t>
+      </w:r>
+      <w:r>
+        <w:t>, a video feed will show up in the Target Window and you will be able to see what you are taking a snapshot of.</w:t>
       </w:r>
     </w:p>
     <w:p/>
@@ -521,7 +583,35 @@
         <w:t>Choose an existing object</w:t>
       </w:r>
     </w:p>
-    <w:p/>
+    <w:p>
+      <w:pPr>
+        <w:ind w:left="1800"/>
+      </w:pPr>
+      <w:r>
+        <w:t xml:space="preserve">To choose an existing object, click on the </w:t>
+      </w:r>
+      <w:r>
+        <w:rPr>
+          <w:i/>
+        </w:rPr>
+        <w:t>Existing Object</w:t>
+      </w:r>
+      <w:r>
+        <w:t xml:space="preserve"> button as seen </w:t>
+      </w:r>
+      <w:r>
+        <w:t xml:space="preserve">in Figure 4. A window will open where you will see the previously added object. Choose one and click on </w:t>
+      </w:r>
+      <w:r>
+        <w:rPr>
+          <w:i/>
+        </w:rPr>
+        <w:t>Open</w:t>
+      </w:r>
+      <w:r>
+        <w:t>.</w:t>
+      </w:r>
+    </w:p>
     <w:p>
       <w:pPr>
         <w:pStyle w:val="ListParagraph"/>
@@ -601,7 +691,6 @@
         <w:t xml:space="preserve"> Choosing an object</w:t>
       </w:r>
     </w:p>
-    <w:p/>
     <w:p>
       <w:pPr>
         <w:pStyle w:val="ListParagraph"/>
@@ -626,7 +715,16 @@
         <w:ind w:left="1080"/>
       </w:pPr>
       <w:r>
-        <w:t>Choose what to track by marking with a square in the Object Window, as seen in Figure 6. When you have marked what you wish to track simply wait until the Learn Object button becomes clickable. Move on to number 4.</w:t>
+        <w:t xml:space="preserve">Choose what to track by marking with a square in the Object Window, as seen in Figure 6. When you have marked what you wish to track simply wait until the </w:t>
+      </w:r>
+      <w:r>
+        <w:rPr>
+          <w:i/>
+        </w:rPr>
+        <w:t>Learn Object</w:t>
+      </w:r>
+      <w:r>
+        <w:t xml:space="preserve"> button becomes clickable. Move on to number 4.</w:t>
       </w:r>
     </w:p>
     <w:p>
@@ -715,24 +813,6 @@
     <w:p>
       <w:pPr>
         <w:pStyle w:val="ListParagraph"/>
-        <w:ind w:left="1080"/>
-        <w:rPr>
-          <w:b/>
-        </w:rPr>
-      </w:pPr>
-    </w:p>
-    <w:p>
-      <w:pPr>
-        <w:pStyle w:val="ListParagraph"/>
-        <w:ind w:left="1080"/>
-        <w:rPr>
-          <w:b/>
-        </w:rPr>
-      </w:pPr>
-    </w:p>
-    <w:p>
-      <w:pPr>
-        <w:pStyle w:val="ListParagraph"/>
         <w:numPr>
           <w:ilvl w:val="0"/>
           <w:numId w:val="1"/>
@@ -753,7 +833,16 @@
         <w:t xml:space="preserve">For the program to know what to track simply </w:t>
       </w:r>
       <w:r>
-        <w:t>click the Learn Object button and the program will show you some feature points in a cropped image, as seen in Figure 7.</w:t>
+        <w:t xml:space="preserve">click the </w:t>
+      </w:r>
+      <w:r>
+        <w:rPr>
+          <w:i/>
+        </w:rPr>
+        <w:t>Learn Object</w:t>
+      </w:r>
+      <w:r>
+        <w:t xml:space="preserve"> button and the program will show you some feature points in a cropped image, as seen in Figure 7.</w:t>
       </w:r>
     </w:p>
     <w:p>
@@ -833,13 +922,11 @@
         </w:r>
       </w:fldSimple>
       <w:r>
-        <w:t xml:space="preserve">: Learning the </w:t>
-      </w:r>
-      <w:proofErr w:type="spellStart"/>
-      <w:r>
-        <w:t>objec</w:t>
-      </w:r>
-      <w:proofErr w:type="spellEnd"/>
+        <w:t>: Learning the objec</w:t>
+      </w:r>
+      <w:r>
+        <w:t>t</w:t>
+      </w:r>
     </w:p>
     <w:p>
       <w:pPr>
@@ -868,7 +955,34 @@
     </w:p>
     <w:p>
       <w:r>
-        <w:t>To save your object for later use simply click the Save Object button and the window shown in Figure 8 will show up. Name your object and click on save. You have now saved your object.</w:t>
+        <w:t xml:space="preserve">To save your object for later use simply click the </w:t>
+      </w:r>
+      <w:r>
+        <w:rPr>
+          <w:i/>
+        </w:rPr>
+        <w:t xml:space="preserve">Save Object </w:t>
+      </w:r>
+      <w:r>
+        <w:t>button and the window shown in Figure 8 will show up.</w:t>
+      </w:r>
+      <w:r>
+        <w:t xml:space="preserve"> Name your object and click on </w:t>
+      </w:r>
+      <w:r>
+        <w:rPr>
+          <w:i/>
+        </w:rPr>
+        <w:t>S</w:t>
+      </w:r>
+      <w:r>
+        <w:rPr>
+          <w:i/>
+        </w:rPr>
+        <w:t>ave</w:t>
+      </w:r>
+      <w:r>
+        <w:t>. You have now saved your object.</w:t>
       </w:r>
     </w:p>
     <w:p>
@@ -959,8 +1073,13 @@
           <w:b/>
         </w:rPr>
       </w:pPr>
-      <w:bookmarkStart w:id="0" w:name="_GoBack"/>
-      <w:bookmarkEnd w:id="0"/>
+    </w:p>
+    <w:p>
+      <w:pPr>
+        <w:rPr>
+          <w:b/>
+        </w:rPr>
+      </w:pPr>
     </w:p>
     <w:p>
       <w:pPr>

</xml_diff>